<commit_message>
Added scraping and course requirements json files for EE
</commit_message>
<xml_diff>
--- a/data/school_of_ECE_FAQs.docx
+++ b/data/school_of_ECE_FAQs.docx
@@ -3141,6 +3141,18 @@
       <w:color w:val="404040" w:themeColor="text1" w:themeTint="BF"/>
     </w:rPr>
   </w:style>
+  <w:style w:type="character" w:styleId="FollowedHyperlink">
+    <w:name w:val="FollowedHyperlink"/>
+    <w:basedOn w:val="DefaultParagraphFont"/>
+    <w:uiPriority w:val="99"/>
+    <w:semiHidden/>
+    <w:unhideWhenUsed/>
+    <w:rsid w:val="00763E68"/>
+    <w:rPr>
+      <w:color w:val="954F72" w:themeColor="followedHyperlink"/>
+      <w:u w:val="single"/>
+    </w:rPr>
+  </w:style>
 </w:styles>
 </file>
 

</xml_diff>